<commit_message>
Iteration3: Done, except PIP
</commit_message>
<xml_diff>
--- a/Iteration2/Before Coding/Iteration2.docx
+++ b/Iteration2/Before Coding/Iteration2.docx
@@ -6337,7 +6337,13 @@
       </w:tr>
     </w:tbl>
     <w:p/>
-    <w:p/>
+    <w:p>
+      <w:r>
+        <w:t>c. Time log on Toggl</w:t>
+      </w:r>
+      <w:bookmarkStart w:id="0" w:name="_GoBack"/>
+      <w:bookmarkEnd w:id="0"/>
+    </w:p>
     <w:p>
       <w:pPr>
         <w:pStyle w:val="Heading2"/>
@@ -13592,8 +13598,6 @@
             <w:pPr>
               <w:pStyle w:val="FormText"/>
             </w:pPr>
-            <w:bookmarkStart w:id="0" w:name="_GoBack"/>
-            <w:bookmarkEnd w:id="0"/>
           </w:p>
         </w:tc>
       </w:tr>

</xml_diff>